<commit_message>
remove relearn, date 03/Apr/21
</commit_message>
<xml_diff>
--- a/project/semi1/semi1.docx
+++ b/project/semi1/semi1.docx
@@ -217,149 +217,188 @@
       <w:r>
         <w:rPr>
           <w:rFonts w:ascii="Khmer OS" w:hAnsi="Khmer OS"/>
-        </w:rPr>
-      </w:r>
-    </w:p>
-    <w:p>
-      <w:pPr>
-        <w:pStyle w:val="Normal"/>
-        <w:bidi w:val="0"/>
-        <w:jc w:val="left"/>
-        <w:rPr>
-          <w:rFonts w:ascii="Khmer OS" w:hAnsi="Khmer OS"/>
-        </w:rPr>
-      </w:pPr>
-      <w:r>
-        <w:rPr>
-          <w:rFonts w:ascii="Khmer OS" w:hAnsi="Khmer OS"/>
-        </w:rPr>
-      </w:r>
-    </w:p>
-    <w:p>
-      <w:pPr>
-        <w:pStyle w:val="Normal"/>
-        <w:bidi w:val="0"/>
-        <w:jc w:val="left"/>
-        <w:rPr>
-          <w:rFonts w:ascii="Khmer OS" w:hAnsi="Khmer OS"/>
-        </w:rPr>
-      </w:pPr>
-      <w:r>
-        <w:rPr>
-          <w:rFonts w:ascii="Khmer OS" w:hAnsi="Khmer OS"/>
           <w:b/>
           <w:bCs/>
           <w:sz w:val="36"/>
           <w:szCs w:val="24"/>
           <w:u w:val="single"/>
         </w:rPr>
-        <w:t>+Set up:</w:t>
-      </w:r>
-      <w:r>
-        <w:rPr>
-          <w:rFonts w:ascii="Khmer OS" w:hAnsi="Khmer OS"/>
-          <w:b w:val="false"/>
-          <w:bCs w:val="false"/>
-          <w:sz w:val="28"/>
-          <w:u w:val="none"/>
-        </w:rPr>
-        <w:br/>
-        <w:br/>
-        <w:tab/>
-        <w:t>1. connect 5v with VCC, ( LED+, or A )</w:t>
-        <w:br/>
-        <w:tab/>
-        <w:t>2. connect gnd with VSS, RW, ( L</w:t>
-      </w:r>
-      <w:r>
-        <w:rPr>
-          <w:rFonts w:eastAsia="DejaVu Sans" w:cs="DejaVu Sans" w:ascii="Khmer OS" w:hAnsi="Khmer OS"/>
-          <w:b w:val="false"/>
-          <w:bCs w:val="false"/>
-          <w:color w:val="000000"/>
-          <w:kern w:val="0"/>
-          <w:sz w:val="28"/>
-          <w:szCs w:val="24"/>
-          <w:u w:val="none"/>
-          <w:lang w:val="en-US" w:eastAsia="zh-CN" w:bidi="km-KH"/>
-        </w:rPr>
-        <w:t>E</w:t>
-      </w:r>
-      <w:r>
-        <w:rPr>
-          <w:rFonts w:ascii="Khmer OS" w:hAnsi="Khmer OS"/>
-          <w:b w:val="false"/>
-          <w:bCs w:val="false"/>
-          <w:sz w:val="28"/>
-          <w:u w:val="none"/>
-        </w:rPr>
-        <w:t>D</w:t>
+        <w:br/>
       </w:r>
       <w:r>
         <w:rPr>
           <w:rFonts w:ascii="Khmer OS" w:hAnsi="Khmer OS"/>
           <w:b/>
           <w:bCs/>
-          <w:sz w:val="28"/>
-          <w:u w:val="none"/>
-        </w:rPr>
-        <w:t>-</w:t>
-      </w:r>
-      <w:r>
-        <w:rPr>
-          <w:rFonts w:ascii="Khmer OS" w:hAnsi="Khmer OS"/>
-          <w:b w:val="false"/>
-          <w:bCs w:val="false"/>
-          <w:sz w:val="28"/>
-          <w:u w:val="none"/>
-        </w:rPr>
-        <w:t xml:space="preserve"> , K )</w:t>
-      </w:r>
-    </w:p>
-    <w:p>
-      <w:pPr>
-        <w:pStyle w:val="Normal"/>
-        <w:bidi w:val="0"/>
-        <w:jc w:val="left"/>
-        <w:rPr>
-          <w:rFonts w:ascii="Khmer OS" w:hAnsi="Khmer OS"/>
-        </w:rPr>
-      </w:pPr>
-      <w:r>
-        <w:rPr>
-          <w:rFonts w:ascii="Khmer OS" w:hAnsi="Khmer OS"/>
-          <w:b w:val="false"/>
-          <w:bCs w:val="false"/>
-          <w:sz w:val="28"/>
-          <w:u w:val="none"/>
-        </w:rPr>
-        <w:tab/>
-        <w:t>3. connect PIN 6 with (VEE, Or Vo)</w:t>
-        <w:br/>
-        <w:tab/>
-        <w:t>4. connect PIN 12 with RS</w:t>
-        <w:br/>
-        <w:tab/>
-        <w:t>5. connect PIN 11 with E</w:t>
-      </w:r>
-    </w:p>
-    <w:p>
-      <w:pPr>
-        <w:pStyle w:val="Normal"/>
-        <w:bidi w:val="0"/>
-        <w:jc w:val="left"/>
-        <w:rPr>
-          <w:rFonts w:ascii="Khmer OS" w:hAnsi="Khmer OS"/>
-        </w:rPr>
-      </w:pPr>
+          <w:sz w:val="36"/>
+          <w:szCs w:val="24"/>
+          <w:u w:val="single"/>
+        </w:rPr>
+        <w:t>Definition:</w:t>
+      </w:r>
+    </w:p>
+    <w:p>
+      <w:pPr>
+        <w:pStyle w:val="Normal"/>
+        <w:bidi w:val="0"/>
+        <w:jc w:val="left"/>
+        <w:rPr>
+          <w:rFonts w:ascii="Khmer OS" w:hAnsi="Khmer OS"/>
+        </w:rPr>
+      </w:pPr>
+      <w:r>
+        <w:rPr>
+          <w:rFonts w:ascii="Khmer OS" w:hAnsi="Khmer OS"/>
+          <w:b w:val="false"/>
+          <w:bCs w:val="false"/>
+          <w:sz w:val="36"/>
+          <w:szCs w:val="24"/>
+          <w:u w:val="none"/>
+        </w:rPr>
+        <w:tab/>
+      </w:r>
       <w:r>
         <w:rPr>
           <w:rFonts w:ascii="Khmer OS" w:hAnsi="Khmer OS"/>
           <w:b/>
           <w:bCs/>
-          <w:sz w:val="28"/>
+          <w:sz w:val="36"/>
+          <w:szCs w:val="24"/>
+          <w:u w:val="none"/>
+        </w:rPr>
+        <w:t>LCD</w:t>
+      </w:r>
+      <w:r>
+        <w:rPr>
+          <w:rFonts w:ascii="Khmer OS" w:hAnsi="Khmer OS"/>
+          <w:b w:val="false"/>
+          <w:bCs w:val="false"/>
+          <w:sz w:val="36"/>
+          <w:szCs w:val="24"/>
+          <w:u w:val="none"/>
+        </w:rPr>
+        <w:t xml:space="preserve"> is a electric device for display data. It has 16 </w:t>
+        <w:tab/>
+        <w:t>Column with 2 Row.</w:t>
+      </w:r>
+      <w:r>
+        <w:rPr>
+          <w:rFonts w:ascii="Khmer OS" w:hAnsi="Khmer OS"/>
+          <w:b/>
+          <w:bCs/>
+          <w:sz w:val="36"/>
+          <w:szCs w:val="24"/>
           <w:u w:val="single"/>
         </w:rPr>
+        <w:br/>
+        <w:br/>
+        <w:t>+Set up:</w:t>
+      </w:r>
+      <w:r>
+        <w:rPr>
+          <w:rFonts w:ascii="Khmer OS" w:hAnsi="Khmer OS"/>
+          <w:b w:val="false"/>
+          <w:bCs w:val="false"/>
+          <w:sz w:val="28"/>
+          <w:u w:val="none"/>
+        </w:rPr>
+        <w:br/>
+        <w:br/>
+        <w:tab/>
+        <w:t>1. connect 5v with VCC, ( LED+, or A )</w:t>
+        <w:br/>
+        <w:tab/>
+        <w:t>2. connect gnd with VSS, RW, ( L</w:t>
+      </w:r>
+      <w:r>
+        <w:rPr>
+          <w:rFonts w:eastAsia="DejaVu Sans" w:cs="DejaVu Sans" w:ascii="Khmer OS" w:hAnsi="Khmer OS"/>
+          <w:b w:val="false"/>
+          <w:bCs w:val="false"/>
+          <w:color w:val="000000"/>
+          <w:kern w:val="0"/>
+          <w:sz w:val="28"/>
+          <w:szCs w:val="24"/>
+          <w:u w:val="none"/>
+          <w:lang w:val="en-US" w:eastAsia="zh-CN" w:bidi="km-KH"/>
+        </w:rPr>
+        <w:t>E</w:t>
+      </w:r>
+      <w:r>
+        <w:rPr>
+          <w:rFonts w:ascii="Khmer OS" w:hAnsi="Khmer OS"/>
+          <w:b w:val="false"/>
+          <w:bCs w:val="false"/>
+          <w:sz w:val="28"/>
+          <w:u w:val="none"/>
+        </w:rPr>
+        <w:t>D</w:t>
+      </w:r>
+      <w:r>
+        <w:rPr>
+          <w:rFonts w:ascii="Khmer OS" w:hAnsi="Khmer OS"/>
+          <w:b/>
+          <w:bCs/>
+          <w:sz w:val="28"/>
+          <w:u w:val="none"/>
+        </w:rPr>
+        <w:t>-</w:t>
+      </w:r>
+      <w:r>
+        <w:rPr>
+          <w:rFonts w:ascii="Khmer OS" w:hAnsi="Khmer OS"/>
+          <w:b w:val="false"/>
+          <w:bCs w:val="false"/>
+          <w:sz w:val="28"/>
+          <w:u w:val="none"/>
+        </w:rPr>
+        <w:t xml:space="preserve"> , K )</w:t>
+      </w:r>
+    </w:p>
+    <w:p>
+      <w:pPr>
+        <w:pStyle w:val="Normal"/>
+        <w:bidi w:val="0"/>
+        <w:jc w:val="left"/>
+        <w:rPr>
+          <w:rFonts w:ascii="Khmer OS" w:hAnsi="Khmer OS"/>
+        </w:rPr>
+      </w:pPr>
+      <w:r>
+        <w:rPr>
+          <w:rFonts w:ascii="Khmer OS" w:hAnsi="Khmer OS"/>
+          <w:b w:val="false"/>
+          <w:bCs w:val="false"/>
+          <w:sz w:val="28"/>
+          <w:u w:val="none"/>
+        </w:rPr>
+        <w:tab/>
+        <w:t>3. connect PIN 6 with (VEE, Or Vo)</w:t>
+        <w:br/>
+        <w:tab/>
+        <w:t>4. connect PIN 12 with RS</w:t>
+        <w:br/>
+        <w:tab/>
+        <w:t>5. connect PIN 11 with E</w:t>
+      </w:r>
+    </w:p>
+    <w:p>
+      <w:pPr>
+        <w:pStyle w:val="Normal"/>
+        <w:bidi w:val="0"/>
+        <w:jc w:val="left"/>
+        <w:rPr>
+          <w:rFonts w:ascii="Khmer OS" w:hAnsi="Khmer OS"/>
+        </w:rPr>
+      </w:pPr>
+      <w:r>
+        <w:rPr>
+          <w:rFonts w:ascii="Khmer OS" w:hAnsi="Khmer OS"/>
+          <w:b/>
+          <w:bCs/>
+          <w:sz w:val="28"/>
+          <w:u w:val="single"/>
+        </w:rPr>
         <w:t>Digital PIN for data</w:t>
       </w:r>
       <w:r>
@@ -557,7 +596,7 @@
           <w:u w:val="none"/>
           <w:lang w:val="en-US" w:eastAsia="zh-CN" w:bidi="km-KH"/>
         </w:rPr>
-        <w:t>5</w:t>
+        <w:t>4</w:t>
       </w:r>
       <w:r>
         <w:rPr>
@@ -587,6 +626,405 @@
           <w:u w:val="none"/>
         </w:rPr>
         <w:t xml:space="preserve"> between 5v and (LED+ , A)</w:t>
+      </w:r>
+    </w:p>
+    <w:p>
+      <w:pPr>
+        <w:pStyle w:val="Normal"/>
+        <w:bidi w:val="0"/>
+        <w:jc w:val="left"/>
+        <w:rPr>
+          <w:rFonts w:ascii="Khmer OS" w:hAnsi="Khmer OS"/>
+        </w:rPr>
+      </w:pPr>
+      <w:r>
+        <w:rPr>
+          <w:rFonts w:ascii="Khmer OS" w:hAnsi="Khmer OS"/>
+        </w:rPr>
+      </w:r>
+    </w:p>
+    <w:p>
+      <w:pPr>
+        <w:pStyle w:val="Normal"/>
+        <w:bidi w:val="0"/>
+        <w:jc w:val="left"/>
+        <w:rPr>
+          <w:rFonts w:ascii="Khmer OS" w:hAnsi="Khmer OS"/>
+        </w:rPr>
+      </w:pPr>
+      <w:r>
+        <w:rPr>
+          <w:rFonts w:ascii="Khmer OS" w:hAnsi="Khmer OS"/>
+          <w:b/>
+          <w:bCs/>
+          <w:sz w:val="36"/>
+          <w:szCs w:val="24"/>
+          <w:u w:val="single"/>
+        </w:rPr>
+        <w:t>+ Library</w:t>
+      </w:r>
+      <w:r>
+        <w:rPr>
+          <w:rFonts w:ascii="Khmer OS" w:hAnsi="Khmer OS"/>
+          <w:b w:val="false"/>
+          <w:bCs w:val="false"/>
+          <w:sz w:val="36"/>
+          <w:szCs w:val="24"/>
+          <w:u w:val="none"/>
+        </w:rPr>
+        <w:t>: LiquidCrystal.h</w:t>
+      </w:r>
+    </w:p>
+    <w:p>
+      <w:pPr>
+        <w:pStyle w:val="Normal"/>
+        <w:bidi w:val="0"/>
+        <w:jc w:val="left"/>
+        <w:rPr>
+          <w:rFonts w:ascii="Khmer OS" w:hAnsi="Khmer OS"/>
+        </w:rPr>
+      </w:pPr>
+      <w:r>
+        <w:rPr/>
+      </w:r>
+    </w:p>
+    <w:p>
+      <w:pPr>
+        <w:pStyle w:val="Normal"/>
+        <w:bidi w:val="0"/>
+        <w:jc w:val="left"/>
+        <w:rPr>
+          <w:rFonts w:ascii="Khmer OS" w:hAnsi="Khmer OS"/>
+        </w:rPr>
+      </w:pPr>
+      <w:r>
+        <w:rPr>
+          <w:rFonts w:ascii="Khmer OS" w:hAnsi="Khmer OS"/>
+          <w:b w:val="false"/>
+          <w:bCs w:val="false"/>
+          <w:sz w:val="36"/>
+          <w:szCs w:val="24"/>
+          <w:u w:val="none"/>
+        </w:rPr>
+        <w:tab/>
+        <w:t xml:space="preserve">- LiquidCystal allows you to control LCD displays that </w:t>
+        <w:tab/>
+        <w:t>are compatible with the Hitachi HD44780 Driver.</w:t>
+        <w:br/>
+        <w:tab/>
+        <w:t>- It has 16-pin interface.</w:t>
+        <w:br/>
+        <w:t>+PINXxsxxsfgaCDA`</w:t>
+      </w:r>
+    </w:p>
+    <w:p>
+      <w:pPr>
+        <w:pStyle w:val="Normal"/>
+        <w:bidi w:val="0"/>
+        <w:jc w:val="left"/>
+        <w:rPr>
+          <w:rFonts w:ascii="Khmer OS" w:hAnsi="Khmer OS"/>
+        </w:rPr>
+      </w:pPr>
+      <w:r>
+        <w:rPr/>
+      </w:r>
+    </w:p>
+    <w:p>
+      <w:pPr>
+        <w:pStyle w:val="Normal"/>
+        <w:bidi w:val="0"/>
+        <w:jc w:val="left"/>
+        <w:rPr>
+          <w:b/>
+          <w:b/>
+          <w:bCs/>
+        </w:rPr>
+      </w:pPr>
+      <w:r>
+        <w:rPr>
+          <w:rFonts w:eastAsia="DejaVu Sans" w:cs="DejaVu Sans" w:ascii="Khmer OS" w:hAnsi="Khmer OS"/>
+          <w:b/>
+          <w:bCs/>
+          <w:color w:val="000000"/>
+          <w:kern w:val="0"/>
+          <w:sz w:val="36"/>
+          <w:szCs w:val="24"/>
+          <w:u w:val="single"/>
+          <w:lang w:val="en-US" w:eastAsia="zh-CN" w:bidi="km-KH"/>
+        </w:rPr>
+        <w:t>+ Code</w:t>
+      </w:r>
+      <w:r>
+        <w:rPr>
+          <w:rFonts w:ascii="Khmer OS" w:hAnsi="Khmer OS"/>
+          <w:b/>
+          <w:bCs/>
+          <w:sz w:val="36"/>
+          <w:szCs w:val="24"/>
+          <w:u w:val="none"/>
+        </w:rPr>
+        <w:t xml:space="preserve">: </w:t>
+      </w:r>
+    </w:p>
+    <w:p>
+      <w:pPr>
+        <w:pStyle w:val="Normal"/>
+        <w:bidi w:val="0"/>
+        <w:jc w:val="left"/>
+        <w:rPr>
+          <w:rFonts w:ascii="Khmer OS" w:hAnsi="Khmer OS"/>
+        </w:rPr>
+      </w:pPr>
+      <w:r>
+        <w:rPr>
+          <w:rFonts w:ascii="Khmer OS" w:hAnsi="Khmer OS"/>
+          <w:b w:val="false"/>
+          <w:bCs w:val="false"/>
+          <w:sz w:val="36"/>
+          <w:szCs w:val="24"/>
+          <w:u w:val="none"/>
+        </w:rPr>
+        <w:tab/>
+        <w:t>#include&lt;LiquidCrystal.h&gt;</w:t>
+      </w:r>
+    </w:p>
+    <w:p>
+      <w:pPr>
+        <w:pStyle w:val="Normal"/>
+        <w:bidi w:val="0"/>
+        <w:jc w:val="left"/>
+        <w:rPr>
+          <w:rFonts w:ascii="Khmer OS" w:hAnsi="Khmer OS"/>
+        </w:rPr>
+      </w:pPr>
+      <w:r>
+        <w:rPr/>
+      </w:r>
+    </w:p>
+    <w:p>
+      <w:pPr>
+        <w:pStyle w:val="Normal"/>
+        <w:bidi w:val="0"/>
+        <w:jc w:val="left"/>
+        <w:rPr>
+          <w:rFonts w:ascii="Khmer OS" w:hAnsi="Khmer OS"/>
+        </w:rPr>
+      </w:pPr>
+      <w:r>
+        <w:rPr>
+          <w:rFonts w:ascii="Khmer OS" w:hAnsi="Khmer OS"/>
+          <w:b w:val="false"/>
+          <w:bCs w:val="false"/>
+          <w:sz w:val="36"/>
+          <w:szCs w:val="24"/>
+          <w:u w:val="none"/>
+        </w:rPr>
+        <w:tab/>
+        <w:t>LiquidCrystal lcd(12, 11, 5, 4, 3, 2);</w:t>
+      </w:r>
+    </w:p>
+    <w:p>
+      <w:pPr>
+        <w:pStyle w:val="Normal"/>
+        <w:bidi w:val="0"/>
+        <w:jc w:val="left"/>
+        <w:rPr>
+          <w:rFonts w:ascii="Khmer OS" w:hAnsi="Khmer OS"/>
+        </w:rPr>
+      </w:pPr>
+      <w:r>
+        <w:rPr/>
+      </w:r>
+    </w:p>
+    <w:p>
+      <w:pPr>
+        <w:pStyle w:val="Normal"/>
+        <w:bidi w:val="0"/>
+        <w:jc w:val="left"/>
+        <w:rPr>
+          <w:rFonts w:ascii="Khmer OS" w:hAnsi="Khmer OS"/>
+        </w:rPr>
+      </w:pPr>
+      <w:r>
+        <w:rPr>
+          <w:rFonts w:ascii="Khmer OS" w:hAnsi="Khmer OS"/>
+          <w:b w:val="false"/>
+          <w:bCs w:val="false"/>
+          <w:sz w:val="36"/>
+          <w:szCs w:val="24"/>
+          <w:u w:val="none"/>
+        </w:rPr>
+        <w:tab/>
+        <w:t>void setup() {</w:t>
+      </w:r>
+    </w:p>
+    <w:p>
+      <w:pPr>
+        <w:pStyle w:val="Normal"/>
+        <w:bidi w:val="0"/>
+        <w:jc w:val="left"/>
+        <w:rPr>
+          <w:rFonts w:ascii="Khmer OS" w:hAnsi="Khmer OS"/>
+        </w:rPr>
+      </w:pPr>
+      <w:r>
+        <w:rPr>
+          <w:rFonts w:ascii="Khmer OS" w:hAnsi="Khmer OS"/>
+          <w:b w:val="false"/>
+          <w:bCs w:val="false"/>
+          <w:sz w:val="36"/>
+          <w:szCs w:val="24"/>
+          <w:u w:val="none"/>
+        </w:rPr>
+        <w:tab/>
+        <w:tab/>
+        <w:t>lcd.setCursor(0, 0);</w:t>
+      </w:r>
+    </w:p>
+    <w:p>
+      <w:pPr>
+        <w:pStyle w:val="Normal"/>
+        <w:bidi w:val="0"/>
+        <w:jc w:val="left"/>
+        <w:rPr>
+          <w:rFonts w:ascii="Khmer OS" w:hAnsi="Khmer OS"/>
+        </w:rPr>
+      </w:pPr>
+      <w:r>
+        <w:rPr>
+          <w:rFonts w:ascii="Khmer OS" w:hAnsi="Khmer OS"/>
+          <w:b w:val="false"/>
+          <w:bCs w:val="false"/>
+          <w:sz w:val="36"/>
+          <w:szCs w:val="24"/>
+          <w:u w:val="none"/>
+        </w:rPr>
+        <w:tab/>
+        <w:t xml:space="preserve">  </w:t>
+        <w:tab/>
+        <w:t>lcd.print("Group 3");</w:t>
+      </w:r>
+    </w:p>
+    <w:p>
+      <w:pPr>
+        <w:pStyle w:val="Normal"/>
+        <w:bidi w:val="0"/>
+        <w:jc w:val="left"/>
+        <w:rPr>
+          <w:rFonts w:ascii="Khmer OS" w:hAnsi="Khmer OS"/>
+        </w:rPr>
+      </w:pPr>
+      <w:r>
+        <w:rPr>
+          <w:rFonts w:ascii="Khmer OS" w:hAnsi="Khmer OS"/>
+          <w:b w:val="false"/>
+          <w:bCs w:val="false"/>
+          <w:sz w:val="36"/>
+          <w:szCs w:val="24"/>
+          <w:u w:val="none"/>
+        </w:rPr>
+        <w:tab/>
+        <w:t xml:space="preserve">  </w:t>
+        <w:tab/>
+        <w:t>lcd.setCursor(0, 1);</w:t>
+      </w:r>
+    </w:p>
+    <w:p>
+      <w:pPr>
+        <w:pStyle w:val="Normal"/>
+        <w:bidi w:val="0"/>
+        <w:jc w:val="left"/>
+        <w:rPr>
+          <w:rFonts w:ascii="Khmer OS" w:hAnsi="Khmer OS"/>
+        </w:rPr>
+      </w:pPr>
+      <w:r>
+        <w:rPr>
+          <w:rFonts w:ascii="Khmer OS" w:hAnsi="Khmer OS"/>
+          <w:b w:val="false"/>
+          <w:bCs w:val="false"/>
+          <w:sz w:val="36"/>
+          <w:szCs w:val="24"/>
+          <w:u w:val="none"/>
+        </w:rPr>
+        <w:tab/>
+        <w:t xml:space="preserve">  </w:t>
+        <w:tab/>
+        <w:t>lcd.print("Calculator");</w:t>
+      </w:r>
+    </w:p>
+    <w:p>
+      <w:pPr>
+        <w:pStyle w:val="Normal"/>
+        <w:bidi w:val="0"/>
+        <w:jc w:val="left"/>
+        <w:rPr>
+          <w:rFonts w:ascii="Khmer OS" w:hAnsi="Khmer OS"/>
+        </w:rPr>
+      </w:pPr>
+      <w:r>
+        <w:rPr>
+          <w:rFonts w:ascii="Khmer OS" w:hAnsi="Khmer OS"/>
+          <w:b w:val="false"/>
+          <w:bCs w:val="false"/>
+          <w:sz w:val="36"/>
+          <w:szCs w:val="24"/>
+          <w:u w:val="none"/>
+        </w:rPr>
+        <w:tab/>
+        <w:t>}</w:t>
+        <w:br/>
+      </w:r>
+      <w:r>
+        <w:rPr>
+          <w:rFonts w:ascii="Khmer OS" w:hAnsi="Khmer OS"/>
+          <w:b/>
+          <w:bCs/>
+          <w:sz w:val="36"/>
+          <w:szCs w:val="24"/>
+          <w:u w:val="single"/>
+        </w:rPr>
+        <w:t>+ Explaination:</w:t>
+      </w:r>
+    </w:p>
+    <w:p>
+      <w:pPr>
+        <w:pStyle w:val="Normal"/>
+        <w:bidi w:val="0"/>
+        <w:jc w:val="left"/>
+        <w:rPr>
+          <w:rFonts w:ascii="Khmer OS" w:hAnsi="Khmer OS"/>
+        </w:rPr>
+      </w:pPr>
+      <w:r>
+        <w:rPr/>
+      </w:r>
+    </w:p>
+    <w:p>
+      <w:pPr>
+        <w:pStyle w:val="Normal"/>
+        <w:bidi w:val="0"/>
+        <w:jc w:val="left"/>
+        <w:rPr>
+          <w:rFonts w:ascii="Khmer OS" w:hAnsi="Khmer OS"/>
+        </w:rPr>
+      </w:pPr>
+      <w:r>
+        <w:rPr/>
+      </w:r>
+    </w:p>
+    <w:p>
+      <w:pPr>
+        <w:pStyle w:val="Normal"/>
+        <w:bidi w:val="0"/>
+        <w:jc w:val="left"/>
+        <w:rPr>
+          <w:rFonts w:ascii="Khmer OS" w:hAnsi="Khmer OS"/>
+        </w:rPr>
+      </w:pPr>
+      <w:r>
+        <w:rPr/>
       </w:r>
     </w:p>
     <w:p>

</xml_diff>